<commit_message>
edits to user manual
</commit_message>
<xml_diff>
--- a/mysite/mysite/Design and User Manual/User Manual.docx
+++ b/mysite/mysite/Design and User Manual/User Manual.docx
@@ -47,17 +47,38 @@
     <w:p/>
     <w:p>
       <w:r>
+        <w:t>When the use first enters the website, they will be shown the Main page and from there can decide which user they are.</w:t>
+      </w:r>
+    </w:p>
+    <w:p/>
+    <w:p/>
+    <w:p/>
+    <w:p/>
+    <w:p/>
+    <w:p>
+      <w:pPr>
         <w:rPr>
+          <w:b/>
+          <w:bCs/>
+        </w:rPr>
+      </w:pPr>
+      <w:r>
+        <w:rPr>
+          <w:b/>
+          <w:bCs/>
           <w:noProof/>
+          <w:sz w:val="32"/>
+          <w:szCs w:val="32"/>
         </w:rPr>
+        <w:lastRenderedPageBreak/>
         <w:drawing>
-          <wp:anchor distT="0" distB="0" distL="114300" distR="114300" simplePos="0" relativeHeight="251659264" behindDoc="0" locked="0" layoutInCell="1" allowOverlap="1" wp14:anchorId="6ADE2B4D" wp14:editId="0976EF04">
+          <wp:anchor distT="0" distB="0" distL="114300" distR="114300" simplePos="0" relativeHeight="251659264" behindDoc="0" locked="0" layoutInCell="1" allowOverlap="1" wp14:anchorId="6ADE2B4D" wp14:editId="731DD1EB">
             <wp:simplePos x="0" y="0"/>
             <wp:positionH relativeFrom="margin">
-              <wp:align>right</wp:align>
+              <wp:posOffset>-53340</wp:posOffset>
             </wp:positionH>
             <wp:positionV relativeFrom="paragraph">
-              <wp:posOffset>609600</wp:posOffset>
+              <wp:posOffset>364490</wp:posOffset>
             </wp:positionV>
             <wp:extent cx="5943600" cy="3343275"/>
             <wp:effectExtent l="0" t="0" r="0" b="9525"/>
@@ -107,9 +128,16 @@
         </w:drawing>
       </w:r>
       <w:r>
-        <w:t>When the use first enters the website, they will be shown the Main page and from there can decide which user they are.</w:t>
+        <w:rPr>
+          <w:b/>
+          <w:bCs/>
+          <w:sz w:val="32"/>
+          <w:szCs w:val="32"/>
+        </w:rPr>
+        <w:t>STUDENT VIEW</w:t>
       </w:r>
     </w:p>
+    <w:p/>
     <w:p>
       <w:r>
         <w:t xml:space="preserve">If the user selects the student </w:t>
@@ -118,15 +146,7 @@
         <w:t>tab,</w:t>
       </w:r>
       <w:r>
-        <w:t xml:space="preserve"> then they will be brought to this page where they can search courses based on a department, </w:t>
-      </w:r>
-      <w:proofErr w:type="gramStart"/>
-      <w:r>
-        <w:t>year</w:t>
-      </w:r>
-      <w:proofErr w:type="gramEnd"/>
-      <w:r>
-        <w:t xml:space="preserve"> and semester</w:t>
+        <w:t xml:space="preserve"> then they will be brought to this page where they can search courses based on a department, year and semester</w:t>
       </w:r>
       <w:r>
         <w:t>.</w:t>
@@ -137,20 +157,19 @@
         <w:rPr>
           <w:noProof/>
         </w:rPr>
-        <w:lastRenderedPageBreak/>
         <w:drawing>
-          <wp:anchor distT="0" distB="0" distL="114300" distR="114300" simplePos="0" relativeHeight="251658240" behindDoc="0" locked="0" layoutInCell="1" allowOverlap="1" wp14:anchorId="485F3876" wp14:editId="0961A75D">
+          <wp:anchor distT="0" distB="0" distL="114300" distR="114300" simplePos="0" relativeHeight="251660288" behindDoc="0" locked="0" layoutInCell="1" allowOverlap="1" wp14:anchorId="51610511" wp14:editId="5372DFA2">
             <wp:simplePos x="0" y="0"/>
-            <wp:positionH relativeFrom="column">
-              <wp:posOffset>-30480</wp:posOffset>
+            <wp:positionH relativeFrom="margin">
+              <wp:posOffset>-144780</wp:posOffset>
             </wp:positionH>
             <wp:positionV relativeFrom="paragraph">
-              <wp:posOffset>436245</wp:posOffset>
+              <wp:posOffset>401320</wp:posOffset>
             </wp:positionV>
             <wp:extent cx="5943600" cy="3343275"/>
             <wp:effectExtent l="0" t="0" r="0" b="9525"/>
             <wp:wrapSquare wrapText="bothSides"/>
-            <wp:docPr id="3" name="Picture 3" descr="Graphical user interface, application&#10;&#10;Description automatically generated"/>
+            <wp:docPr id="4" name="Picture 4" descr="Graphical user interface, text, application&#10;&#10;Description automatically generated"/>
             <wp:cNvGraphicFramePr>
               <a:graphicFrameLocks xmlns:a="http://schemas.openxmlformats.org/drawingml/2006/main" noChangeAspect="1"/>
             </wp:cNvGraphicFramePr>
@@ -158,7 +177,7 @@
               <a:graphicData uri="http://schemas.openxmlformats.org/drawingml/2006/picture">
                 <pic:pic xmlns:pic="http://schemas.openxmlformats.org/drawingml/2006/picture">
                   <pic:nvPicPr>
-                    <pic:cNvPr id="3" name="Picture 3" descr="Graphical user interface, application&#10;&#10;Description automatically generated"/>
+                    <pic:cNvPr id="4" name="Picture 4" descr="Graphical user interface, text, application&#10;&#10;Description automatically generated"/>
                     <pic:cNvPicPr/>
                   </pic:nvPicPr>
                   <pic:blipFill>
@@ -198,27 +217,25 @@
         <w:t>This is an example of what the use what type into the search and an example of how the results would be presented to the user.</w:t>
       </w:r>
     </w:p>
-    <w:p/>
-    <w:p/>
-    <w:p/>
     <w:p>
       <w:r>
         <w:rPr>
           <w:noProof/>
         </w:rPr>
+        <w:lastRenderedPageBreak/>
         <w:drawing>
-          <wp:anchor distT="0" distB="0" distL="114300" distR="114300" simplePos="0" relativeHeight="251660288" behindDoc="0" locked="0" layoutInCell="1" allowOverlap="1" wp14:anchorId="51610511" wp14:editId="35C5DCEB">
+          <wp:anchor distT="0" distB="0" distL="114300" distR="114300" simplePos="0" relativeHeight="251658240" behindDoc="0" locked="0" layoutInCell="1" allowOverlap="1" wp14:anchorId="485F3876" wp14:editId="0AD1EE61">
             <wp:simplePos x="0" y="0"/>
             <wp:positionH relativeFrom="column">
-              <wp:posOffset>289560</wp:posOffset>
+              <wp:posOffset>-243840</wp:posOffset>
             </wp:positionH>
             <wp:positionV relativeFrom="paragraph">
-              <wp:posOffset>220345</wp:posOffset>
+              <wp:posOffset>0</wp:posOffset>
             </wp:positionV>
             <wp:extent cx="5943600" cy="3343275"/>
             <wp:effectExtent l="0" t="0" r="0" b="9525"/>
             <wp:wrapSquare wrapText="bothSides"/>
-            <wp:docPr id="4" name="Picture 4" descr="Graphical user interface, text, application&#10;&#10;Description automatically generated"/>
+            <wp:docPr id="3" name="Picture 3" descr="Graphical user interface, application&#10;&#10;Description automatically generated"/>
             <wp:cNvGraphicFramePr>
               <a:graphicFrameLocks xmlns:a="http://schemas.openxmlformats.org/drawingml/2006/main" noChangeAspect="1"/>
             </wp:cNvGraphicFramePr>
@@ -226,7 +243,7 @@
               <a:graphicData uri="http://schemas.openxmlformats.org/drawingml/2006/picture">
                 <pic:pic xmlns:pic="http://schemas.openxmlformats.org/drawingml/2006/picture">
                   <pic:nvPicPr>
-                    <pic:cNvPr id="4" name="Picture 4" descr="Graphical user interface, text, application&#10;&#10;Description automatically generated"/>
+                    <pic:cNvPr id="3" name="Picture 3" descr="Graphical user interface, application&#10;&#10;Description automatically generated"/>
                     <pic:cNvPicPr/>
                   </pic:nvPicPr>
                   <pic:blipFill>
@@ -263,14 +280,112 @@
         </w:drawing>
       </w:r>
     </w:p>
+    <w:p/>
+    <w:p/>
+    <w:p/>
+    <w:p/>
+    <w:p/>
+    <w:p/>
+    <w:p/>
+    <w:p/>
+    <w:p/>
+    <w:p/>
+    <w:p/>
+    <w:p/>
+    <w:p/>
+    <w:p/>
+    <w:p/>
+    <w:p>
+      <w:pPr>
+        <w:rPr>
+          <w:b/>
+          <w:bCs/>
+          <w:sz w:val="32"/>
+          <w:szCs w:val="32"/>
+        </w:rPr>
+      </w:pPr>
+    </w:p>
+    <w:p>
+      <w:pPr>
+        <w:rPr>
+          <w:b/>
+          <w:bCs/>
+          <w:sz w:val="32"/>
+          <w:szCs w:val="32"/>
+        </w:rPr>
+      </w:pPr>
+      <w:r>
+        <w:rPr>
+          <w:b/>
+          <w:bCs/>
+          <w:sz w:val="32"/>
+          <w:szCs w:val="32"/>
+        </w:rPr>
+        <w:lastRenderedPageBreak/>
+        <w:t>INSTRUCTOR VIEW</w:t>
+      </w:r>
+    </w:p>
     <w:p>
       <w:r>
         <w:rPr>
           <w:noProof/>
         </w:rPr>
-        <w:lastRenderedPageBreak/>
         <w:drawing>
-          <wp:anchor distT="0" distB="0" distL="114300" distR="114300" simplePos="0" relativeHeight="251661312" behindDoc="0" locked="0" layoutInCell="1" allowOverlap="1" wp14:anchorId="3D7F70DD" wp14:editId="2E20C1FB">
+          <wp:anchor distT="0" distB="0" distL="114300" distR="114300" simplePos="0" relativeHeight="251662336" behindDoc="1" locked="0" layoutInCell="1" allowOverlap="1" wp14:anchorId="165D1C77" wp14:editId="15A8FC1E">
+            <wp:simplePos x="0" y="0"/>
+            <wp:positionH relativeFrom="margin">
+              <wp:posOffset>-60960</wp:posOffset>
+            </wp:positionH>
+            <wp:positionV relativeFrom="paragraph">
+              <wp:posOffset>4504055</wp:posOffset>
+            </wp:positionV>
+            <wp:extent cx="5943600" cy="3343275"/>
+            <wp:effectExtent l="0" t="0" r="0" b="9525"/>
+            <wp:wrapTopAndBottom/>
+            <wp:docPr id="6" name="Picture 6" descr="Graphical user interface, application&#10;&#10;Description automatically generated"/>
+            <wp:cNvGraphicFramePr>
+              <a:graphicFrameLocks xmlns:a="http://schemas.openxmlformats.org/drawingml/2006/main" noChangeAspect="1"/>
+            </wp:cNvGraphicFramePr>
+            <a:graphic xmlns:a="http://schemas.openxmlformats.org/drawingml/2006/main">
+              <a:graphicData uri="http://schemas.openxmlformats.org/drawingml/2006/picture">
+                <pic:pic xmlns:pic="http://schemas.openxmlformats.org/drawingml/2006/picture">
+                  <pic:nvPicPr>
+                    <pic:cNvPr id="6" name="Picture 6" descr="Graphical user interface, application&#10;&#10;Description automatically generated"/>
+                    <pic:cNvPicPr/>
+                  </pic:nvPicPr>
+                  <pic:blipFill>
+                    <a:blip r:embed="rId8" cstate="print">
+                      <a:extLst>
+                        <a:ext uri="{28A0092B-C50C-407E-A947-70E740481C1C}">
+                          <a14:useLocalDpi xmlns:a14="http://schemas.microsoft.com/office/drawing/2010/main" val="0"/>
+                        </a:ext>
+                      </a:extLst>
+                    </a:blip>
+                    <a:stretch>
+                      <a:fillRect/>
+                    </a:stretch>
+                  </pic:blipFill>
+                  <pic:spPr>
+                    <a:xfrm>
+                      <a:off x="0" y="0"/>
+                      <a:ext cx="5943600" cy="3343275"/>
+                    </a:xfrm>
+                    <a:prstGeom prst="rect">
+                      <a:avLst/>
+                    </a:prstGeom>
+                  </pic:spPr>
+                </pic:pic>
+              </a:graphicData>
+            </a:graphic>
+          </wp:anchor>
+        </w:drawing>
+      </w:r>
+      <w:r>
+        <w:rPr>
+          <w:noProof/>
+        </w:rPr>
+        <w:drawing>
+          <wp:anchor distT="0" distB="0" distL="114300" distR="114300" simplePos="0" relativeHeight="251661312" behindDoc="0" locked="0" layoutInCell="1" allowOverlap="1" wp14:anchorId="3D7F70DD" wp14:editId="14C2EF82">
             <wp:simplePos x="0" y="0"/>
             <wp:positionH relativeFrom="margin">
               <wp:posOffset>-106680</wp:posOffset>
@@ -293,7 +408,7 @@
                     <pic:cNvPicPr/>
                   </pic:nvPicPr>
                   <pic:blipFill>
-                    <a:blip r:embed="rId8" cstate="print">
+                    <a:blip r:embed="rId9" cstate="print">
                       <a:extLst>
                         <a:ext uri="{28A0092B-C50C-407E-A947-70E740481C1C}">
                           <a14:useLocalDpi xmlns:a14="http://schemas.microsoft.com/office/drawing/2010/main" val="0"/>
@@ -334,54 +449,75 @@
     </w:p>
     <w:p>
       <w:r>
+        <w:lastRenderedPageBreak/>
         <w:t xml:space="preserve">After the first search the results show up from that search and then they are </w:t>
       </w:r>
       <w:r>
         <w:t>asked to provide the course and section so that it can show the student enrolled in those specific sections</w:t>
       </w:r>
+      <w:r>
+        <w:t>. That would then return a screen similar to the one below.</w:t>
+      </w:r>
     </w:p>
+    <w:p/>
+    <w:p/>
+    <w:p/>
+    <w:p/>
+    <w:p/>
+    <w:p/>
+    <w:p/>
+    <w:p/>
+    <w:p/>
+    <w:p/>
+    <w:p/>
+    <w:p/>
+    <w:p/>
+    <w:p/>
+    <w:p/>
+    <w:p/>
+    <w:p/>
+    <w:p/>
+    <w:p/>
+    <w:p/>
+    <w:p/>
+    <w:p/>
+    <w:p/>
+    <w:p/>
+    <w:p/>
+    <w:p/>
     <w:p>
-      <w:r>
+      <w:pPr>
         <w:rPr>
-          <w:noProof/>
+          <w:b/>
+          <w:bCs/>
+          <w:sz w:val="32"/>
+          <w:szCs w:val="32"/>
         </w:rPr>
-        <w:drawing>
-          <wp:inline distT="0" distB="0" distL="0" distR="0" wp14:anchorId="66772D21" wp14:editId="45BBF02A">
-            <wp:extent cx="5943600" cy="3343275"/>
-            <wp:effectExtent l="0" t="0" r="0" b="9525"/>
-            <wp:docPr id="6" name="Picture 6" descr="Graphical user interface, application&#10;&#10;Description automatically generated"/>
-            <wp:cNvGraphicFramePr>
-              <a:graphicFrameLocks xmlns:a="http://schemas.openxmlformats.org/drawingml/2006/main" noChangeAspect="1"/>
-            </wp:cNvGraphicFramePr>
-            <a:graphic xmlns:a="http://schemas.openxmlformats.org/drawingml/2006/main">
-              <a:graphicData uri="http://schemas.openxmlformats.org/drawingml/2006/picture">
-                <pic:pic xmlns:pic="http://schemas.openxmlformats.org/drawingml/2006/picture">
-                  <pic:nvPicPr>
-                    <pic:cNvPr id="6" name="Picture 6" descr="Graphical user interface, application&#10;&#10;Description automatically generated"/>
-                    <pic:cNvPicPr/>
-                  </pic:nvPicPr>
-                  <pic:blipFill>
-                    <a:blip r:embed="rId9"/>
-                    <a:stretch>
-                      <a:fillRect/>
-                    </a:stretch>
-                  </pic:blipFill>
-                  <pic:spPr>
-                    <a:xfrm>
-                      <a:off x="0" y="0"/>
-                      <a:ext cx="5943600" cy="3343275"/>
-                    </a:xfrm>
-                    <a:prstGeom prst="rect">
-                      <a:avLst/>
-                    </a:prstGeom>
-                  </pic:spPr>
-                </pic:pic>
-              </a:graphicData>
-            </a:graphic>
-          </wp:inline>
-        </w:drawing>
+      </w:pPr>
+      <w:r>
+        <w:rPr>
+          <w:b/>
+          <w:bCs/>
+          <w:sz w:val="32"/>
+          <w:szCs w:val="32"/>
+        </w:rPr>
+        <w:lastRenderedPageBreak/>
+        <w:t>ADMINISTRATOR VIEW</w:t>
       </w:r>
     </w:p>
+    <w:p/>
+    <w:p>
+      <w:r>
+        <w:t xml:space="preserve">If the user is an administrator then they will be prompted with a few different tabs to choose from, including list of professors, </w:t>
+      </w:r>
+    </w:p>
+    <w:p/>
+    <w:p/>
+    <w:p/>
+    <w:p/>
+    <w:p/>
+    <w:p/>
+    <w:p/>
     <w:sectPr>
       <w:pgSz w:w="12240" w:h="15840"/>
       <w:pgMar w:top="1440" w:right="1440" w:bottom="1440" w:left="1440" w:header="720" w:footer="720" w:gutter="0"/>
@@ -515,6 +651,7 @@
     <w:lsdException w:name="HTML Sample" w:semiHidden="1" w:unhideWhenUsed="1"/>
     <w:lsdException w:name="HTML Typewriter" w:semiHidden="1" w:unhideWhenUsed="1"/>
     <w:lsdException w:name="HTML Variable" w:semiHidden="1" w:unhideWhenUsed="1"/>
+    <w:lsdException w:name="Normal Table" w:semiHidden="1" w:unhideWhenUsed="1"/>
     <w:lsdException w:name="annotation subject" w:semiHidden="1" w:unhideWhenUsed="1"/>
     <w:lsdException w:name="No List" w:semiHidden="1" w:unhideWhenUsed="1"/>
     <w:lsdException w:name="Outline List 1" w:semiHidden="1" w:unhideWhenUsed="1"/>
@@ -561,8 +698,10 @@
     <w:lsdException w:name="Table Subtle 2" w:semiHidden="1" w:unhideWhenUsed="1"/>
     <w:lsdException w:name="Table Web 1" w:semiHidden="1" w:unhideWhenUsed="1"/>
     <w:lsdException w:name="Table Web 2" w:semiHidden="1" w:unhideWhenUsed="1"/>
+    <w:lsdException w:name="Table Web 3" w:semiHidden="1" w:unhideWhenUsed="1"/>
     <w:lsdException w:name="Balloon Text" w:semiHidden="1" w:unhideWhenUsed="1"/>
     <w:lsdException w:name="Table Grid" w:uiPriority="39"/>
+    <w:lsdException w:name="Table Theme" w:semiHidden="1" w:unhideWhenUsed="1"/>
     <w:lsdException w:name="Placeholder Text" w:semiHidden="1"/>
     <w:lsdException w:name="No Spacing" w:uiPriority="1" w:qFormat="1"/>
     <w:lsdException w:name="Light Shading" w:uiPriority="60"/>

</xml_diff>